<commit_message>
doc with diagram update
</commit_message>
<xml_diff>
--- a/Doc/SmartFin BRD.docx
+++ b/Doc/SmartFin BRD.docx
@@ -31,9 +31,22 @@
       </w:r>
       <w:r>
         <w:rPr>
-          <w:color w:val="000000" w:themeColor="text1"/>
-        </w:rPr>
-        <w:t xml:space="preserve"> Organizational Income and Expense Tracking System</w:t>
+          <w:rStyle w:val="Strong"/>
+          <w:color w:val="000000" w:themeColor="text1"/>
+        </w:rPr>
+        <w:t xml:space="preserve"> SmartFin</w:t>
+      </w:r>
+      <w:r>
+        <w:rPr>
+          <w:color w:val="000000" w:themeColor="text1"/>
+        </w:rPr>
+        <w:t xml:space="preserve"> </w:t>
+      </w:r>
+      <w:r>
+        <w:rPr>
+          <w:color w:val="000000" w:themeColor="text1"/>
+        </w:rPr>
+        <w:t>Organizational Income and Expense Tracking System</w:t>
       </w:r>
     </w:p>
     <w:p>
@@ -1854,6 +1867,289 @@
           <w:color w:val="000000" w:themeColor="text1"/>
         </w:rPr>
       </w:pPr>
+    </w:p>
+    <w:p>
+      <w:pPr>
+        <w:rPr>
+          <w:rFonts w:ascii="Times New Roman" w:hAnsi="Times New Roman" w:cs="Times New Roman"/>
+          <w:color w:val="000000" w:themeColor="text1"/>
+        </w:rPr>
+      </w:pPr>
+    </w:p>
+    <w:p>
+      <w:pPr>
+        <w:rPr>
+          <w:rFonts w:ascii="Times New Roman" w:hAnsi="Times New Roman" w:cs="Times New Roman"/>
+          <w:color w:val="000000" w:themeColor="text1"/>
+        </w:rPr>
+      </w:pPr>
+    </w:p>
+    <w:p>
+      <w:pPr>
+        <w:rPr>
+          <w:b/>
+          <w:bCs/>
+          <w:kern w:val="0"/>
+          <w:sz w:val="32"/>
+          <w:szCs w:val="32"/>
+          <w14:ligatures w14:val="none"/>
+        </w:rPr>
+      </w:pPr>
+      <w:r>
+        <w:rPr>
+          <w:b/>
+          <w:bCs/>
+          <w:kern w:val="0"/>
+          <w:sz w:val="32"/>
+          <w:szCs w:val="32"/>
+          <w14:ligatures w14:val="none"/>
+        </w:rPr>
+        <w:lastRenderedPageBreak/>
+        <w:t>Database</w:t>
+      </w:r>
+      <w:r>
+        <w:rPr>
+          <w:b/>
+          <w:bCs/>
+          <w:kern w:val="0"/>
+          <w:sz w:val="32"/>
+          <w:szCs w:val="32"/>
+          <w14:ligatures w14:val="none"/>
+        </w:rPr>
+        <w:t xml:space="preserve"> Diagram:</w:t>
+      </w:r>
+      <w:r>
+        <w:rPr>
+          <w:rFonts w:ascii="Times New Roman" w:hAnsi="Times New Roman" w:cs="Times New Roman"/>
+          <w:noProof/>
+          <w:color w:val="000000" w:themeColor="text1"/>
+          <w:sz w:val="32"/>
+          <w:szCs w:val="32"/>
+        </w:rPr>
+        <w:t xml:space="preserve"> </w:t>
+      </w:r>
+      <w:r>
+        <w:rPr>
+          <w:rFonts w:ascii="Times New Roman" w:hAnsi="Times New Roman" w:cs="Times New Roman"/>
+          <w:noProof/>
+          <w:color w:val="000000" w:themeColor="text1"/>
+          <w:sz w:val="32"/>
+          <w:szCs w:val="32"/>
+        </w:rPr>
+        <w:drawing>
+          <wp:inline distT="0" distB="0" distL="0" distR="0" wp14:anchorId="59582FC7" wp14:editId="1BD4B6F0">
+            <wp:extent cx="5731510" cy="5564505"/>
+            <wp:effectExtent l="0" t="0" r="2540" b="0"/>
+            <wp:docPr id="1723852160" name="Picture 2"/>
+            <wp:cNvGraphicFramePr>
+              <a:graphicFrameLocks xmlns:a="http://schemas.openxmlformats.org/drawingml/2006/main" noChangeAspect="1"/>
+            </wp:cNvGraphicFramePr>
+            <a:graphic xmlns:a="http://schemas.openxmlformats.org/drawingml/2006/main">
+              <a:graphicData uri="http://schemas.openxmlformats.org/drawingml/2006/picture">
+                <pic:pic xmlns:pic="http://schemas.openxmlformats.org/drawingml/2006/picture">
+                  <pic:nvPicPr>
+                    <pic:cNvPr id="0" name="Picture 2"/>
+                    <pic:cNvPicPr>
+                      <a:picLocks noChangeAspect="1" noChangeArrowheads="1"/>
+                    </pic:cNvPicPr>
+                  </pic:nvPicPr>
+                  <pic:blipFill>
+                    <a:blip r:embed="rId5">
+                      <a:extLst>
+                        <a:ext uri="{28A0092B-C50C-407E-A947-70E740481C1C}">
+                          <a14:useLocalDpi xmlns:a14="http://schemas.microsoft.com/office/drawing/2010/main" val="0"/>
+                        </a:ext>
+                      </a:extLst>
+                    </a:blip>
+                    <a:srcRect/>
+                    <a:stretch>
+                      <a:fillRect/>
+                    </a:stretch>
+                  </pic:blipFill>
+                  <pic:spPr bwMode="auto">
+                    <a:xfrm>
+                      <a:off x="0" y="0"/>
+                      <a:ext cx="5731510" cy="5564505"/>
+                    </a:xfrm>
+                    <a:prstGeom prst="rect">
+                      <a:avLst/>
+                    </a:prstGeom>
+                    <a:noFill/>
+                    <a:ln>
+                      <a:noFill/>
+                    </a:ln>
+                  </pic:spPr>
+                </pic:pic>
+              </a:graphicData>
+            </a:graphic>
+          </wp:inline>
+        </w:drawing>
+      </w:r>
+    </w:p>
+    <w:p>
+      <w:pPr>
+        <w:rPr>
+          <w:b/>
+          <w:bCs/>
+          <w:kern w:val="0"/>
+          <w:sz w:val="32"/>
+          <w:szCs w:val="32"/>
+          <w14:ligatures w14:val="none"/>
+        </w:rPr>
+      </w:pPr>
+      <w:r>
+        <w:rPr>
+          <w:b/>
+          <w:bCs/>
+          <w:kern w:val="0"/>
+          <w:sz w:val="32"/>
+          <w:szCs w:val="32"/>
+          <w14:ligatures w14:val="none"/>
+        </w:rPr>
+        <w:lastRenderedPageBreak/>
+        <w:t>Project Architecture:</w:t>
+      </w:r>
+      <w:r>
+        <w:rPr>
+          <w:rFonts w:ascii="Times New Roman" w:hAnsi="Times New Roman" w:cs="Times New Roman"/>
+          <w:noProof/>
+          <w:color w:val="000000" w:themeColor="text1"/>
+        </w:rPr>
+        <w:drawing>
+          <wp:inline distT="0" distB="0" distL="0" distR="0" wp14:anchorId="668521A9" wp14:editId="0832BB31">
+            <wp:extent cx="5725160" cy="3538220"/>
+            <wp:effectExtent l="0" t="0" r="8890" b="0"/>
+            <wp:docPr id="1606927632" name="Picture 1"/>
+            <wp:cNvGraphicFramePr>
+              <a:graphicFrameLocks xmlns:a="http://schemas.openxmlformats.org/drawingml/2006/main" noChangeAspect="1"/>
+            </wp:cNvGraphicFramePr>
+            <a:graphic xmlns:a="http://schemas.openxmlformats.org/drawingml/2006/main">
+              <a:graphicData uri="http://schemas.openxmlformats.org/drawingml/2006/picture">
+                <pic:pic xmlns:pic="http://schemas.openxmlformats.org/drawingml/2006/picture">
+                  <pic:nvPicPr>
+                    <pic:cNvPr id="0" name="Picture 1"/>
+                    <pic:cNvPicPr>
+                      <a:picLocks noChangeAspect="1" noChangeArrowheads="1"/>
+                    </pic:cNvPicPr>
+                  </pic:nvPicPr>
+                  <pic:blipFill>
+                    <a:blip r:embed="rId6" cstate="print">
+                      <a:extLst>
+                        <a:ext uri="{28A0092B-C50C-407E-A947-70E740481C1C}">
+                          <a14:useLocalDpi xmlns:a14="http://schemas.microsoft.com/office/drawing/2010/main" val="0"/>
+                        </a:ext>
+                      </a:extLst>
+                    </a:blip>
+                    <a:srcRect/>
+                    <a:stretch>
+                      <a:fillRect/>
+                    </a:stretch>
+                  </pic:blipFill>
+                  <pic:spPr bwMode="auto">
+                    <a:xfrm>
+                      <a:off x="0" y="0"/>
+                      <a:ext cx="5725160" cy="3538220"/>
+                    </a:xfrm>
+                    <a:prstGeom prst="rect">
+                      <a:avLst/>
+                    </a:prstGeom>
+                    <a:noFill/>
+                    <a:ln>
+                      <a:noFill/>
+                    </a:ln>
+                  </pic:spPr>
+                </pic:pic>
+              </a:graphicData>
+            </a:graphic>
+          </wp:inline>
+        </w:drawing>
+      </w:r>
+    </w:p>
+    <w:p>
+      <w:pPr>
+        <w:rPr>
+          <w:rFonts w:ascii="Times New Roman" w:hAnsi="Times New Roman" w:cs="Times New Roman"/>
+          <w:color w:val="000000" w:themeColor="text1"/>
+        </w:rPr>
+      </w:pPr>
+      <w:r>
+        <w:rPr>
+          <w:b/>
+          <w:bCs/>
+          <w:kern w:val="0"/>
+          <w:sz w:val="32"/>
+          <w:szCs w:val="32"/>
+          <w14:ligatures w14:val="none"/>
+        </w:rPr>
+        <w:lastRenderedPageBreak/>
+        <w:t>Class Diagram</w:t>
+      </w:r>
+      <w:r>
+        <w:rPr>
+          <w:b/>
+          <w:bCs/>
+          <w:kern w:val="0"/>
+          <w:sz w:val="32"/>
+          <w:szCs w:val="32"/>
+          <w14:ligatures w14:val="none"/>
+        </w:rPr>
+        <w:t>:</w:t>
+      </w:r>
+      <w:r>
+        <w:rPr>
+          <w:rFonts w:ascii="Times New Roman" w:hAnsi="Times New Roman" w:cs="Times New Roman"/>
+          <w:noProof/>
+          <w:color w:val="000000" w:themeColor="text1"/>
+        </w:rPr>
+        <w:drawing>
+          <wp:inline distT="0" distB="0" distL="0" distR="0" wp14:anchorId="29DEC9B2" wp14:editId="7FE3E943">
+            <wp:extent cx="5725160" cy="4913630"/>
+            <wp:effectExtent l="0" t="0" r="8890" b="1270"/>
+            <wp:docPr id="1533185219" name="Picture 3"/>
+            <wp:cNvGraphicFramePr>
+              <a:graphicFrameLocks xmlns:a="http://schemas.openxmlformats.org/drawingml/2006/main" noChangeAspect="1"/>
+            </wp:cNvGraphicFramePr>
+            <a:graphic xmlns:a="http://schemas.openxmlformats.org/drawingml/2006/main">
+              <a:graphicData uri="http://schemas.openxmlformats.org/drawingml/2006/picture">
+                <pic:pic xmlns:pic="http://schemas.openxmlformats.org/drawingml/2006/picture">
+                  <pic:nvPicPr>
+                    <pic:cNvPr id="0" name="Picture 3"/>
+                    <pic:cNvPicPr>
+                      <a:picLocks noChangeAspect="1" noChangeArrowheads="1"/>
+                    </pic:cNvPicPr>
+                  </pic:nvPicPr>
+                  <pic:blipFill>
+                    <a:blip r:embed="rId7" cstate="print">
+                      <a:extLst>
+                        <a:ext uri="{28A0092B-C50C-407E-A947-70E740481C1C}">
+                          <a14:useLocalDpi xmlns:a14="http://schemas.microsoft.com/office/drawing/2010/main" val="0"/>
+                        </a:ext>
+                      </a:extLst>
+                    </a:blip>
+                    <a:srcRect/>
+                    <a:stretch>
+                      <a:fillRect/>
+                    </a:stretch>
+                  </pic:blipFill>
+                  <pic:spPr bwMode="auto">
+                    <a:xfrm>
+                      <a:off x="0" y="0"/>
+                      <a:ext cx="5725160" cy="4913630"/>
+                    </a:xfrm>
+                    <a:prstGeom prst="rect">
+                      <a:avLst/>
+                    </a:prstGeom>
+                    <a:noFill/>
+                    <a:ln>
+                      <a:noFill/>
+                    </a:ln>
+                  </pic:spPr>
+                </pic:pic>
+              </a:graphicData>
+            </a:graphic>
+          </wp:inline>
+        </w:drawing>
+      </w:r>
     </w:p>
     <w:sectPr>
       <w:pgSz w:w="11906" w:h="16838"/>

</xml_diff>